<commit_message>
Updated on 1st April 2022
</commit_message>
<xml_diff>
--- a/Bhanu Pratap_Java-Angular Resume.docx
+++ b/Bhanu Pratap_Java-Angular Resume.docx
@@ -1,6 +1,6 @@
 
 <file path=word/document.xml><?xml version="1.0" encoding="utf-8"?>
-<w:document xmlns:wpc="http://schemas.microsoft.com/office/word/2010/wordprocessingCanvas" xmlns:cx="http://schemas.microsoft.com/office/drawing/2014/chartex" xmlns:cx1="http://schemas.microsoft.com/office/drawing/2015/9/8/chartex" xmlns:mc="http://schemas.openxmlformats.org/markup-compatibility/2006" xmlns:o="urn:schemas-microsoft-com:office:office" xmlns:r="http://schemas.openxmlformats.org/officeDocument/2006/relationships" xmlns:m="http://schemas.openxmlformats.org/officeDocument/2006/math" xmlns:v="urn:schemas-microsoft-com:vml" xmlns:wp14="http://schemas.microsoft.com/office/word/2010/wordprocessingDrawing" xmlns:wp="http://schemas.openxmlformats.org/drawingml/2006/wordprocessingDrawing" xmlns:w10="urn:schemas-microsoft-com:office:word" xmlns:w="http://schemas.openxmlformats.org/wordprocessingml/2006/main" xmlns:w14="http://schemas.microsoft.com/office/word/2010/wordml" xmlns:w15="http://schemas.microsoft.com/office/word/2012/wordml" xmlns:w16se="http://schemas.microsoft.com/office/word/2015/wordml/symex" xmlns:wpg="http://schemas.microsoft.com/office/word/2010/wordprocessingGroup" xmlns:wpi="http://schemas.microsoft.com/office/word/2010/wordprocessingInk" xmlns:wne="http://schemas.microsoft.com/office/word/2006/wordml" xmlns:wps="http://schemas.microsoft.com/office/word/2010/wordprocessingShape" mc:Ignorable="w14 w15 w16se wp14">
+<w:document xmlns:wpc="http://schemas.microsoft.com/office/word/2010/wordprocessingCanvas" xmlns:cx="http://schemas.microsoft.com/office/drawing/2014/chartex" xmlns:cx1="http://schemas.microsoft.com/office/drawing/2015/9/8/chartex" xmlns:cx2="http://schemas.microsoft.com/office/drawing/2015/10/21/chartex" xmlns:cx3="http://schemas.microsoft.com/office/drawing/2016/5/9/chartex" xmlns:cx4="http://schemas.microsoft.com/office/drawing/2016/5/10/chartex" xmlns:cx5="http://schemas.microsoft.com/office/drawing/2016/5/11/chartex" xmlns:cx6="http://schemas.microsoft.com/office/drawing/2016/5/12/chartex" xmlns:cx7="http://schemas.microsoft.com/office/drawing/2016/5/13/chartex" xmlns:cx8="http://schemas.microsoft.com/office/drawing/2016/5/14/chartex" xmlns:mc="http://schemas.openxmlformats.org/markup-compatibility/2006" xmlns:aink="http://schemas.microsoft.com/office/drawing/2016/ink" xmlns:am3d="http://schemas.microsoft.com/office/drawing/2017/model3d" xmlns:o="urn:schemas-microsoft-com:office:office" xmlns:r="http://schemas.openxmlformats.org/officeDocument/2006/relationships" xmlns:m="http://schemas.openxmlformats.org/officeDocument/2006/math" xmlns:v="urn:schemas-microsoft-com:vml" xmlns:wp14="http://schemas.microsoft.com/office/word/2010/wordprocessingDrawing" xmlns:wp="http://schemas.openxmlformats.org/drawingml/2006/wordprocessingDrawing" xmlns:w10="urn:schemas-microsoft-com:office:word" xmlns:w="http://schemas.openxmlformats.org/wordprocessingml/2006/main" xmlns:w14="http://schemas.microsoft.com/office/word/2010/wordml" xmlns:w15="http://schemas.microsoft.com/office/word/2012/wordml" xmlns:w16cex="http://schemas.microsoft.com/office/word/2018/wordml/cex" xmlns:w16cid="http://schemas.microsoft.com/office/word/2016/wordml/cid" xmlns:w16="http://schemas.microsoft.com/office/word/2018/wordml" xmlns:w16sdtdh="http://schemas.microsoft.com/office/word/2020/wordml/sdtdatahash" xmlns:w16se="http://schemas.microsoft.com/office/word/2015/wordml/symex" xmlns:wpg="http://schemas.microsoft.com/office/word/2010/wordprocessingGroup" xmlns:wpi="http://schemas.microsoft.com/office/word/2010/wordprocessingInk" xmlns:wne="http://schemas.microsoft.com/office/word/2006/wordml" xmlns:wps="http://schemas.microsoft.com/office/word/2010/wordprocessingShape" mc:Ignorable="w14 w15 w16se w16cid w16 w16cex w16sdtdh wp14">
   <w:background w:color="FFFFFF"/>
   <w:body>
     <w:p>
@@ -463,7 +463,7 @@
           <w:sz w:val="22"/>
           <w:szCs w:val="22"/>
         </w:rPr>
-        <w:t>8.7</w:t>
+        <w:t>9.9</w:t>
       </w:r>
       <w:r>
         <w:rPr>
@@ -548,7 +548,25 @@
           <w:sz w:val="22"/>
           <w:szCs w:val="22"/>
         </w:rPr>
-        <w:t xml:space="preserve"> as full stack developer</w:t>
+        <w:t xml:space="preserve"> as</w:t>
+      </w:r>
+      <w:r>
+        <w:rPr>
+          <w:rFonts w:cs="Times New Roman"/>
+          <w:b/>
+          <w:sz w:val="22"/>
+          <w:szCs w:val="22"/>
+        </w:rPr>
+        <w:t xml:space="preserve"> a</w:t>
+      </w:r>
+      <w:r>
+        <w:rPr>
+          <w:rFonts w:cs="Times New Roman"/>
+          <w:b/>
+          <w:sz w:val="22"/>
+          <w:szCs w:val="22"/>
+        </w:rPr>
+        <w:t xml:space="preserve"> full stack developer</w:t>
       </w:r>
       <w:r>
         <w:rPr>
@@ -709,6 +727,16 @@
       <w:r>
         <w:rPr>
           <w:rFonts w:cs="Times New Roman"/>
+          <w:b/>
+          <w:bCs/>
+          <w:sz w:val="22"/>
+          <w:szCs w:val="22"/>
+        </w:rPr>
+        <w:t>+</w:t>
+      </w:r>
+      <w:r>
+        <w:rPr>
+          <w:rFonts w:cs="Times New Roman"/>
           <w:bCs/>
           <w:sz w:val="22"/>
           <w:szCs w:val="22"/>
@@ -961,6 +989,101 @@
           <w:sz w:val="22"/>
           <w:szCs w:val="22"/>
         </w:rPr>
+        <w:t>Cloud Technology</w:t>
+      </w:r>
+      <w:r>
+        <w:rPr>
+          <w:rFonts w:cs="Times New Roman"/>
+          <w:b/>
+          <w:bCs/>
+          <w:sz w:val="22"/>
+          <w:szCs w:val="22"/>
+        </w:rPr>
+        <w:tab/>
+        <w:t xml:space="preserve">:     </w:t>
+      </w:r>
+      <w:r>
+        <w:rPr>
+          <w:rFonts w:cs="Times New Roman"/>
+          <w:bCs/>
+          <w:sz w:val="22"/>
+          <w:szCs w:val="22"/>
+        </w:rPr>
+        <w:t xml:space="preserve"> </w:t>
+      </w:r>
+      <w:r>
+        <w:rPr>
+          <w:rFonts w:cs="Times New Roman"/>
+          <w:bCs/>
+          <w:sz w:val="22"/>
+          <w:szCs w:val="22"/>
+        </w:rPr>
+        <w:t>AWS</w:t>
+      </w:r>
+      <w:r>
+        <w:rPr>
+          <w:rFonts w:cs="Times New Roman"/>
+          <w:bCs/>
+          <w:sz w:val="22"/>
+          <w:szCs w:val="22"/>
+        </w:rPr>
+        <w:t xml:space="preserve"> </w:t>
+      </w:r>
+      <w:r>
+        <w:rPr>
+          <w:rFonts w:cs="Times New Roman"/>
+          <w:bCs/>
+          <w:sz w:val="22"/>
+          <w:szCs w:val="22"/>
+        </w:rPr>
+        <w:t>(</w:t>
+      </w:r>
+      <w:r>
+        <w:rPr>
+          <w:rFonts w:cs="Times New Roman"/>
+          <w:bCs/>
+          <w:sz w:val="22"/>
+          <w:szCs w:val="22"/>
+        </w:rPr>
+        <w:t>EC2, S3, Lambda, Fargate, ECR, ECS, Cloud Watch, etc.</w:t>
+      </w:r>
+      <w:r>
+        <w:rPr>
+          <w:rFonts w:cs="Times New Roman"/>
+          <w:bCs/>
+          <w:sz w:val="22"/>
+          <w:szCs w:val="22"/>
+        </w:rPr>
+        <w:t>)</w:t>
+      </w:r>
+      <w:r>
+        <w:rPr>
+          <w:rFonts w:cs="Times New Roman"/>
+          <w:bCs/>
+          <w:sz w:val="22"/>
+          <w:szCs w:val="22"/>
+        </w:rPr>
+        <w:t xml:space="preserve"> </w:t>
+      </w:r>
+    </w:p>
+    <w:p>
+      <w:pPr>
+        <w:spacing w:line="360" w:lineRule="auto"/>
+        <w:rPr>
+          <w:rFonts w:cs="Times New Roman"/>
+          <w:bCs/>
+          <w:sz w:val="22"/>
+          <w:szCs w:val="22"/>
+        </w:rPr>
+      </w:pPr>
+      <w:r>
+        <w:rPr>
+          <w:rFonts w:cs="Times New Roman"/>
+          <w:b/>
+          <w:bCs/>
+          <w:sz w:val="22"/>
+          <w:szCs w:val="22"/>
+        </w:rPr>
         <w:t>Fronte</w:t>
       </w:r>
       <w:r>
@@ -1117,6 +1240,67 @@
           <w:szCs w:val="22"/>
         </w:rPr>
         <w:t>Oracle, MySQL, PostgreSQL</w:t>
+      </w:r>
+    </w:p>
+    <w:p>
+      <w:pPr>
+        <w:spacing w:line="360" w:lineRule="auto"/>
+        <w:rPr>
+          <w:rFonts w:cs="Times New Roman"/>
+          <w:bCs/>
+          <w:sz w:val="22"/>
+          <w:szCs w:val="22"/>
+        </w:rPr>
+      </w:pPr>
+      <w:r>
+        <w:rPr>
+          <w:rFonts w:cs="Times New Roman"/>
+          <w:b/>
+          <w:bCs/>
+          <w:sz w:val="22"/>
+          <w:szCs w:val="22"/>
+        </w:rPr>
+        <w:t>Scripting</w:t>
+      </w:r>
+      <w:r>
+        <w:rPr>
+          <w:rFonts w:cs="Times New Roman"/>
+          <w:b/>
+          <w:bCs/>
+          <w:sz w:val="22"/>
+          <w:szCs w:val="22"/>
+        </w:rPr>
+        <w:t xml:space="preserve"> Tool</w:t>
+      </w:r>
+      <w:r>
+        <w:rPr>
+          <w:rFonts w:cs="Times New Roman"/>
+          <w:b/>
+          <w:bCs/>
+          <w:sz w:val="22"/>
+          <w:szCs w:val="22"/>
+        </w:rPr>
+        <w:tab/>
+      </w:r>
+      <w:r>
+        <w:rPr>
+          <w:rFonts w:cs="Times New Roman"/>
+          <w:b/>
+          <w:bCs/>
+          <w:sz w:val="22"/>
+          <w:szCs w:val="22"/>
+        </w:rPr>
+        <w:tab/>
+        <w:t xml:space="preserve">:      </w:t>
+      </w:r>
+      <w:r>
+        <w:rPr>
+          <w:rFonts w:cs="Times New Roman"/>
+          <w:bCs/>
+          <w:sz w:val="22"/>
+          <w:szCs w:val="22"/>
+        </w:rPr>
+        <w:t>Shell Script (sh and bash)</w:t>
       </w:r>
     </w:p>
     <w:p>
@@ -1563,6 +1747,26 @@
         </w:rPr>
         <w:t>Windows, Linux</w:t>
       </w:r>
+    </w:p>
+    <w:p>
+      <w:pPr>
+        <w:tabs>
+          <w:tab w:val="left" w:pos="720"/>
+          <w:tab w:val="left" w:pos="1440"/>
+          <w:tab w:val="left" w:pos="2160"/>
+          <w:tab w:val="left" w:pos="2880"/>
+          <w:tab w:val="left" w:pos="3600"/>
+          <w:tab w:val="left" w:pos="4650"/>
+        </w:tabs>
+        <w:spacing w:line="360" w:lineRule="auto"/>
+        <w:jc w:val="both"/>
+        <w:rPr>
+          <w:rFonts w:cs="Times New Roman"/>
+          <w:bCs/>
+          <w:sz w:val="22"/>
+          <w:szCs w:val="22"/>
+        </w:rPr>
+      </w:pPr>
     </w:p>
     <w:p>
       <w:pPr>
@@ -1709,7 +1913,7 @@
           <w:sz w:val="22"/>
           <w:szCs w:val="22"/>
         </w:rPr>
-        <w:t>Basic Knowledge of</w:t>
+        <w:t>Knowledge of</w:t>
       </w:r>
       <w:r>
         <w:rPr>
@@ -1794,6 +1998,7 @@
                 <w:rFonts w:cs="Times New Roman"/>
                 <w:b/>
               </w:rPr>
+              <w:lastRenderedPageBreak/>
               <w:t xml:space="preserve">Organizational </w:t>
             </w:r>
             <w:r>
@@ -1840,7 +2045,7 @@
           <w:sz w:val="22"/>
           <w:szCs w:val="22"/>
         </w:rPr>
-        <w:t xml:space="preserve">JP Morgan </w:t>
+        <w:t>Siemens</w:t>
       </w:r>
       <w:r>
         <w:rPr>
@@ -1850,7 +2055,7 @@
           <w:sz w:val="22"/>
           <w:szCs w:val="22"/>
         </w:rPr>
-        <w:t>(</w:t>
+        <w:t>, Bangalore, May 20</w:t>
       </w:r>
       <w:r>
         <w:rPr>
@@ -1860,7 +2065,7 @@
           <w:sz w:val="22"/>
           <w:szCs w:val="22"/>
         </w:rPr>
-        <w:t>Cognizant</w:t>
+        <w:t>21</w:t>
       </w:r>
       <w:r>
         <w:rPr>
@@ -1870,7 +2075,7 @@
           <w:sz w:val="22"/>
           <w:szCs w:val="22"/>
         </w:rPr>
-        <w:t xml:space="preserve"> Payroll)</w:t>
+        <w:t xml:space="preserve"> to </w:t>
       </w:r>
       <w:r>
         <w:rPr>
@@ -1880,7 +2085,17 @@
           <w:sz w:val="22"/>
           <w:szCs w:val="22"/>
         </w:rPr>
-        <w:t>, Bangalore, May 2019 to Till Date.</w:t>
+        <w:t>till date</w:t>
+      </w:r>
+      <w:r>
+        <w:rPr>
+          <w:rFonts w:cs="Times New Roman"/>
+          <w:b w:val="0"/>
+          <w:bCs/>
+          <w:sz w:val="22"/>
+          <w:szCs w:val="22"/>
+        </w:rPr>
+        <w:t>.</w:t>
       </w:r>
     </w:p>
     <w:p>
@@ -1906,8 +2121,7 @@
           <w:sz w:val="22"/>
           <w:szCs w:val="22"/>
         </w:rPr>
-        <w:lastRenderedPageBreak/>
-        <w:t>Capgemini</w:t>
+        <w:t xml:space="preserve">JP Morgan </w:t>
       </w:r>
       <w:r>
         <w:rPr>
@@ -1917,7 +2131,7 @@
           <w:sz w:val="22"/>
           <w:szCs w:val="22"/>
         </w:rPr>
-        <w:t>, Ba</w:t>
+        <w:t>(Cognizant Payroll)</w:t>
       </w:r>
       <w:r>
         <w:rPr>
@@ -1927,17 +2141,7 @@
           <w:sz w:val="22"/>
           <w:szCs w:val="22"/>
         </w:rPr>
-        <w:t>ngalore, April 2017 to April 2019</w:t>
-      </w:r>
-      <w:r>
-        <w:rPr>
-          <w:rFonts w:cs="Times New Roman"/>
-          <w:b w:val="0"/>
-          <w:bCs/>
-          <w:sz w:val="22"/>
-          <w:szCs w:val="22"/>
-        </w:rPr>
-        <w:t>.</w:t>
+        <w:t>, Bangalore, May 2019 to May 2021.</w:t>
       </w:r>
     </w:p>
     <w:p>
@@ -1963,7 +2167,7 @@
           <w:sz w:val="22"/>
           <w:szCs w:val="22"/>
         </w:rPr>
-        <w:t>Rakuten (</w:t>
+        <w:t>Capgemini</w:t>
       </w:r>
       <w:r>
         <w:rPr>
@@ -1973,16 +2177,7 @@
           <w:sz w:val="22"/>
           <w:szCs w:val="22"/>
         </w:rPr>
-        <w:t>Transited from</w:t>
-      </w:r>
-      <w:r>
-        <w:rPr>
-          <w:rFonts w:cs="Times New Roman"/>
-          <w:bCs/>
-          <w:sz w:val="22"/>
-          <w:szCs w:val="22"/>
-        </w:rPr>
-        <w:t xml:space="preserve"> Prolim Soutions), </w:t>
+        <w:t>, Ba</w:t>
       </w:r>
       <w:r>
         <w:rPr>
@@ -1992,7 +2187,7 @@
           <w:sz w:val="22"/>
           <w:szCs w:val="22"/>
         </w:rPr>
-        <w:t>Bangalore, May 2015 to March 2017</w:t>
+        <w:t>ngalore, April 2017 to April 2019</w:t>
       </w:r>
       <w:r>
         <w:rPr>
@@ -2028,6 +2223,89 @@
           <w:sz w:val="22"/>
           <w:szCs w:val="22"/>
         </w:rPr>
+        <w:t>Rakuten (</w:t>
+      </w:r>
+      <w:r>
+        <w:rPr>
+          <w:rFonts w:cs="Times New Roman"/>
+          <w:b w:val="0"/>
+          <w:bCs/>
+          <w:sz w:val="22"/>
+          <w:szCs w:val="22"/>
+        </w:rPr>
+        <w:t>Transited from</w:t>
+      </w:r>
+      <w:r>
+        <w:rPr>
+          <w:rFonts w:cs="Times New Roman"/>
+          <w:bCs/>
+          <w:sz w:val="22"/>
+          <w:szCs w:val="22"/>
+        </w:rPr>
+        <w:t xml:space="preserve"> Prolim So</w:t>
+      </w:r>
+      <w:r>
+        <w:rPr>
+          <w:rFonts w:cs="Times New Roman"/>
+          <w:bCs/>
+          <w:sz w:val="22"/>
+          <w:szCs w:val="22"/>
+        </w:rPr>
+        <w:t>l</w:t>
+      </w:r>
+      <w:r>
+        <w:rPr>
+          <w:rFonts w:cs="Times New Roman"/>
+          <w:bCs/>
+          <w:sz w:val="22"/>
+          <w:szCs w:val="22"/>
+        </w:rPr>
+        <w:t xml:space="preserve">utions), </w:t>
+      </w:r>
+      <w:r>
+        <w:rPr>
+          <w:rFonts w:cs="Times New Roman"/>
+          <w:b w:val="0"/>
+          <w:bCs/>
+          <w:sz w:val="22"/>
+          <w:szCs w:val="22"/>
+        </w:rPr>
+        <w:t>Bangalore, May 2015 to March 2017</w:t>
+      </w:r>
+      <w:r>
+        <w:rPr>
+          <w:rFonts w:cs="Times New Roman"/>
+          <w:b w:val="0"/>
+          <w:bCs/>
+          <w:sz w:val="22"/>
+          <w:szCs w:val="22"/>
+        </w:rPr>
+        <w:t>.</w:t>
+      </w:r>
+    </w:p>
+    <w:p>
+      <w:pPr>
+        <w:pStyle w:val="BodyText"/>
+        <w:numPr>
+          <w:ilvl w:val="0"/>
+          <w:numId w:val="26"/>
+        </w:numPr>
+        <w:spacing w:line="360" w:lineRule="auto"/>
+        <w:rPr>
+          <w:rFonts w:cs="Times New Roman"/>
+          <w:b w:val="0"/>
+          <w:bCs/>
+          <w:sz w:val="22"/>
+          <w:szCs w:val="22"/>
+        </w:rPr>
+      </w:pPr>
+      <w:r>
+        <w:rPr>
+          <w:rFonts w:cs="Times New Roman"/>
+          <w:bCs/>
+          <w:sz w:val="22"/>
+          <w:szCs w:val="22"/>
+        </w:rPr>
         <w:t>Tarang Software Technologies</w:t>
       </w:r>
       <w:r>
@@ -2050,8 +2328,6 @@
         </w:rPr>
         <w:t xml:space="preserve"> </w:t>
       </w:r>
-      <w:bookmarkStart w:id="0" w:name="_GoBack"/>
-      <w:bookmarkEnd w:id="0"/>
       <w:r>
         <w:rPr>
           <w:rFonts w:cs="Times New Roman"/>
@@ -2272,7 +2548,29 @@
           <w:sz w:val="22"/>
           <w:szCs w:val="22"/>
         </w:rPr>
-        <w:t>Cochin University of Science And Technology, Kerala</w:t>
+        <w:t xml:space="preserve">Cochin University of Science </w:t>
+      </w:r>
+      <w:proofErr w:type="gramStart"/>
+      <w:r>
+        <w:rPr>
+          <w:rFonts w:cs="Times New Roman"/>
+          <w:b/>
+          <w:bCs/>
+          <w:sz w:val="22"/>
+          <w:szCs w:val="22"/>
+        </w:rPr>
+        <w:t>And</w:t>
+      </w:r>
+      <w:proofErr w:type="gramEnd"/>
+      <w:r>
+        <w:rPr>
+          <w:rFonts w:cs="Times New Roman"/>
+          <w:b/>
+          <w:bCs/>
+          <w:sz w:val="22"/>
+          <w:szCs w:val="22"/>
+        </w:rPr>
+        <w:t xml:space="preserve"> Technology, Kerala</w:t>
       </w:r>
       <w:r>
         <w:rPr>
@@ -2794,7 +3092,7 @@
                 <w:rFonts w:cs="Times New Roman"/>
                 <w:b/>
               </w:rPr>
-              <w:t>6</w:t>
+              <w:t>7</w:t>
             </w:r>
           </w:p>
         </w:tc>
@@ -2941,25 +3239,7 @@
                 <w:sz w:val="22"/>
                 <w:szCs w:val="22"/>
               </w:rPr>
-              <w:t>C</w:t>
-            </w:r>
-            <w:r>
-              <w:rPr>
-                <w:rFonts w:cs="Times New Roman"/>
-                <w:b/>
-                <w:sz w:val="22"/>
-                <w:szCs w:val="22"/>
-              </w:rPr>
-              <w:t>t</w:t>
-            </w:r>
-            <w:r>
-              <w:rPr>
-                <w:rFonts w:cs="Times New Roman"/>
-                <w:b/>
-                <w:sz w:val="22"/>
-                <w:szCs w:val="22"/>
-              </w:rPr>
-              <w:t>rac</w:t>
+              <w:t>Site Companion</w:t>
             </w:r>
             <w:r>
               <w:rPr>
@@ -2977,7 +3257,7 @@
                 <w:sz w:val="22"/>
                 <w:szCs w:val="22"/>
               </w:rPr>
-              <w:t>JP Morgan &amp; Chase</w:t>
+              <w:t>Siemens Energy</w:t>
             </w:r>
           </w:p>
         </w:tc>
@@ -3054,6 +3334,42 @@
                 <w:sz w:val="22"/>
                 <w:szCs w:val="22"/>
               </w:rPr>
+              <w:t xml:space="preserve">Java8, Spring Boot, Microservices, Spring REST, Angular </w:t>
+            </w:r>
+            <w:r>
+              <w:rPr>
+                <w:rFonts w:cs="Times New Roman"/>
+                <w:b/>
+                <w:sz w:val="22"/>
+                <w:szCs w:val="22"/>
+              </w:rPr>
+              <w:t>8</w:t>
+            </w:r>
+            <w:r>
+              <w:rPr>
+                <w:rFonts w:cs="Times New Roman"/>
+                <w:b/>
+                <w:sz w:val="22"/>
+                <w:szCs w:val="22"/>
+              </w:rPr>
+              <w:t>, JPA,</w:t>
+            </w:r>
+            <w:r>
+              <w:rPr>
+                <w:rFonts w:cs="Times New Roman"/>
+                <w:b/>
+                <w:sz w:val="22"/>
+                <w:szCs w:val="22"/>
+              </w:rPr>
+              <w:t xml:space="preserve"> </w:t>
+            </w:r>
+            <w:r>
+              <w:rPr>
+                <w:rFonts w:cs="Times New Roman"/>
+                <w:b/>
+                <w:sz w:val="22"/>
+                <w:szCs w:val="22"/>
+              </w:rPr>
               <w:t>Java</w:t>
             </w:r>
             <w:r>
@@ -3063,70 +3379,34 @@
                 <w:sz w:val="22"/>
                 <w:szCs w:val="22"/>
               </w:rPr>
-              <w:t xml:space="preserve">8, Spring Boot, Microservices, Spring </w:t>
-            </w:r>
-            <w:r>
-              <w:rPr>
-                <w:rFonts w:cs="Times New Roman"/>
-                <w:b/>
-                <w:sz w:val="22"/>
-                <w:szCs w:val="22"/>
-              </w:rPr>
-              <w:t>REST,</w:t>
-            </w:r>
-            <w:r>
-              <w:rPr>
-                <w:rFonts w:cs="Times New Roman"/>
-                <w:b/>
-                <w:sz w:val="22"/>
-                <w:szCs w:val="22"/>
-              </w:rPr>
-              <w:t xml:space="preserve"> Angular 5</w:t>
-            </w:r>
-            <w:r>
-              <w:rPr>
-                <w:rFonts w:cs="Times New Roman"/>
-                <w:b/>
-                <w:sz w:val="22"/>
-                <w:szCs w:val="22"/>
-              </w:rPr>
-              <w:t xml:space="preserve">, </w:t>
-            </w:r>
-            <w:r>
-              <w:rPr>
-                <w:rFonts w:cs="Times New Roman"/>
-                <w:b/>
-                <w:sz w:val="22"/>
-                <w:szCs w:val="22"/>
-              </w:rPr>
-              <w:t>JPA,</w:t>
-            </w:r>
-            <w:r>
-              <w:rPr>
-                <w:rFonts w:cs="Times New Roman"/>
-                <w:b/>
-                <w:sz w:val="22"/>
-                <w:szCs w:val="22"/>
-              </w:rPr>
-              <w:t xml:space="preserve"> </w:t>
-            </w:r>
-            <w:r>
-              <w:rPr>
-                <w:rFonts w:cs="Times New Roman"/>
-                <w:b/>
-                <w:sz w:val="22"/>
-                <w:szCs w:val="22"/>
-              </w:rPr>
-              <w:t xml:space="preserve">Mockito, </w:t>
-            </w:r>
-            <w:r>
-              <w:rPr>
-                <w:rFonts w:cs="Times New Roman"/>
-                <w:b/>
-                <w:sz w:val="22"/>
-                <w:szCs w:val="22"/>
-              </w:rPr>
-              <w:t>Thymeleaf, Javascript</w:t>
+              <w:t>S</w:t>
+            </w:r>
+            <w:r>
+              <w:rPr>
+                <w:rFonts w:cs="Times New Roman"/>
+                <w:b/>
+                <w:sz w:val="22"/>
+                <w:szCs w:val="22"/>
+              </w:rPr>
+              <w:t>cript</w:t>
+            </w:r>
+            <w:r>
+              <w:rPr>
+                <w:rFonts w:cs="Times New Roman"/>
+                <w:b/>
+                <w:sz w:val="22"/>
+                <w:szCs w:val="22"/>
+              </w:rPr>
+              <w:t>, PostgreSQL</w:t>
+            </w:r>
+            <w:r>
+              <w:rPr>
+                <w:rFonts w:cs="Times New Roman"/>
+                <w:b/>
+                <w:sz w:val="22"/>
+                <w:szCs w:val="22"/>
+              </w:rPr>
+              <w:t>, CI-CD, Docker, AWS (EC2, S3, Lambda, Fargate, ECR, ECS, Cloud Watch, etc.)</w:t>
             </w:r>
           </w:p>
         </w:tc>
@@ -3203,25 +3483,25 @@
                 <w:sz w:val="22"/>
                 <w:szCs w:val="22"/>
               </w:rPr>
-              <w:t xml:space="preserve">Java </w:t>
-            </w:r>
-            <w:r>
-              <w:rPr>
-                <w:rFonts w:cs="Times New Roman"/>
-                <w:b/>
-                <w:sz w:val="22"/>
-                <w:szCs w:val="22"/>
-              </w:rPr>
-              <w:t xml:space="preserve">Fullstack </w:t>
-            </w:r>
-            <w:r>
-              <w:rPr>
-                <w:rFonts w:cs="Times New Roman"/>
-                <w:b/>
-                <w:sz w:val="22"/>
-                <w:szCs w:val="22"/>
-              </w:rPr>
-              <w:t>Developer.</w:t>
+              <w:t>Java Full</w:t>
+            </w:r>
+            <w:r>
+              <w:rPr>
+                <w:rFonts w:cs="Times New Roman"/>
+                <w:b/>
+                <w:sz w:val="22"/>
+                <w:szCs w:val="22"/>
+              </w:rPr>
+              <w:t>-</w:t>
+            </w:r>
+            <w:r>
+              <w:rPr>
+                <w:rFonts w:cs="Times New Roman"/>
+                <w:b/>
+                <w:sz w:val="22"/>
+                <w:szCs w:val="22"/>
+              </w:rPr>
+              <w:t>stack Developer.</w:t>
             </w:r>
           </w:p>
         </w:tc>
@@ -3298,34 +3578,34 @@
                 <w:sz w:val="22"/>
                 <w:szCs w:val="22"/>
               </w:rPr>
-              <w:t>Sep</w:t>
-            </w:r>
-            <w:r>
-              <w:rPr>
-                <w:rFonts w:cs="Times New Roman"/>
-                <w:b/>
-                <w:sz w:val="22"/>
-                <w:szCs w:val="22"/>
-              </w:rPr>
-              <w:t xml:space="preserve"> 201</w:t>
-            </w:r>
-            <w:r>
-              <w:rPr>
-                <w:rFonts w:cs="Times New Roman"/>
-                <w:b/>
-                <w:sz w:val="22"/>
-                <w:szCs w:val="22"/>
-              </w:rPr>
-              <w:t>9 to till date</w:t>
-            </w:r>
-            <w:r>
-              <w:rPr>
-                <w:rFonts w:cs="Times New Roman"/>
-                <w:b/>
-                <w:sz w:val="22"/>
-                <w:szCs w:val="22"/>
-              </w:rPr>
-              <w:t>.</w:t>
+              <w:t>June</w:t>
+            </w:r>
+            <w:r>
+              <w:rPr>
+                <w:rFonts w:cs="Times New Roman"/>
+                <w:b/>
+                <w:sz w:val="22"/>
+                <w:szCs w:val="22"/>
+              </w:rPr>
+              <w:t xml:space="preserve"> 20</w:t>
+            </w:r>
+            <w:r>
+              <w:rPr>
+                <w:rFonts w:cs="Times New Roman"/>
+                <w:b/>
+                <w:sz w:val="22"/>
+                <w:szCs w:val="22"/>
+              </w:rPr>
+              <w:t>2</w:t>
+            </w:r>
+            <w:r>
+              <w:rPr>
+                <w:rFonts w:cs="Times New Roman"/>
+                <w:b/>
+                <w:sz w:val="22"/>
+                <w:szCs w:val="22"/>
+              </w:rPr>
+              <w:t>1 to till date.</w:t>
             </w:r>
           </w:p>
         </w:tc>
@@ -3383,25 +3663,19 @@
         <w:rPr>
           <w:rFonts w:cs="Times New Roman"/>
         </w:rPr>
-        <w:t>Ctrac is a system where collateral are being managed. It tracks the existing insurance on the collateral provided by the borrower. In case of no existing insurance, Ctrac creates one with help of third p</w:t>
-      </w:r>
-      <w:r>
-        <w:rPr>
-          <w:rFonts w:cs="Times New Roman"/>
-        </w:rPr>
-        <w:t>arty and the premium is added to the loan amount</w:t>
-      </w:r>
-      <w:r>
-        <w:rPr>
-          <w:rFonts w:cs="Times New Roman"/>
-        </w:rPr>
-        <w:t>.</w:t>
-      </w:r>
-      <w:r>
-        <w:rPr>
-          <w:rFonts w:cs="Times New Roman"/>
-        </w:rPr>
-        <w:t xml:space="preserve"> There are two types of insurances being handled – Flood and General.</w:t>
+        <w:t xml:space="preserve">This project is developed to maintain the checklist of system, </w:t>
+      </w:r>
+      <w:r>
+        <w:rPr>
+          <w:rFonts w:cs="Times New Roman"/>
+        </w:rPr>
+        <w:t>equipment</w:t>
+      </w:r>
+      <w:r>
+        <w:rPr>
+          <w:rFonts w:cs="Times New Roman"/>
+        </w:rPr>
+        <w:t xml:space="preserve"> and components of a power plant of Siemens Energy. This is a multi-microservice project. It has not only the database but also the file-system to store many xml, pdf and other files to operate the checklist. Many AWS services like EC2, Fargate, S3, Lambda, ECR, ECS etc have been used in this project.</w:t>
       </w:r>
     </w:p>
     <w:p>
@@ -3450,13 +3724,7 @@
         <w:rPr>
           <w:rFonts w:cs="Times New Roman"/>
         </w:rPr>
-        <w:t>End to end development for a given requirement</w:t>
-      </w:r>
-      <w:r>
-        <w:rPr>
-          <w:rFonts w:cs="Times New Roman"/>
-        </w:rPr>
-        <w:t>.</w:t>
+        <w:t>End to end development for a given requirement.</w:t>
       </w:r>
     </w:p>
     <w:p>
@@ -3474,13 +3742,13 @@
         <w:rPr>
           <w:rFonts w:cs="Times New Roman"/>
         </w:rPr>
-        <w:t>Production and UAT bug fixes</w:t>
-      </w:r>
-      <w:r>
-        <w:rPr>
-          <w:rFonts w:cs="Times New Roman"/>
-        </w:rPr>
-        <w:t>.</w:t>
+        <w:t>Dev and QA</w:t>
+      </w:r>
+      <w:r>
+        <w:rPr>
+          <w:rFonts w:cs="Times New Roman"/>
+        </w:rPr>
+        <w:t xml:space="preserve"> bug fixes.</w:t>
       </w:r>
     </w:p>
     <w:p>
@@ -3498,7 +3766,13 @@
         <w:rPr>
           <w:rFonts w:cs="Times New Roman"/>
         </w:rPr>
-        <w:t>Backup for production support</w:t>
+        <w:t xml:space="preserve">Written </w:t>
+      </w:r>
+      <w:r>
+        <w:rPr>
+          <w:rFonts w:cs="Times New Roman"/>
+        </w:rPr>
+        <w:t>Backup and Restoration script for projects</w:t>
       </w:r>
       <w:r>
         <w:rPr>
@@ -3522,7 +3796,37 @@
         <w:rPr>
           <w:rFonts w:cs="Times New Roman"/>
         </w:rPr>
-        <w:t>Demo to the product owner team for stories or bugs.</w:t>
+        <w:t xml:space="preserve">Demo to the </w:t>
+      </w:r>
+      <w:r>
+        <w:rPr>
+          <w:rFonts w:cs="Times New Roman"/>
+        </w:rPr>
+        <w:t>partner for</w:t>
+      </w:r>
+      <w:r>
+        <w:rPr>
+          <w:rFonts w:cs="Times New Roman"/>
+        </w:rPr>
+        <w:t xml:space="preserve"> stories.</w:t>
+      </w:r>
+    </w:p>
+    <w:p>
+      <w:pPr>
+        <w:numPr>
+          <w:ilvl w:val="0"/>
+          <w:numId w:val="28"/>
+        </w:numPr>
+        <w:suppressAutoHyphens w:val="0"/>
+        <w:rPr>
+          <w:rFonts w:cs="Times New Roman"/>
+        </w:rPr>
+      </w:pPr>
+      <w:r>
+        <w:rPr>
+          <w:rFonts w:cs="Times New Roman"/>
+        </w:rPr>
+        <w:t>Code review.</w:t>
       </w:r>
     </w:p>
     <w:p>
@@ -3601,7 +3905,7 @@
                 <w:rFonts w:cs="Times New Roman"/>
                 <w:b/>
               </w:rPr>
-              <w:t>5</w:t>
+              <w:t>6</w:t>
             </w:r>
           </w:p>
         </w:tc>
@@ -3748,7 +4052,25 @@
                 <w:sz w:val="22"/>
                 <w:szCs w:val="22"/>
               </w:rPr>
-              <w:t>C-Track</w:t>
+              <w:t>C</w:t>
+            </w:r>
+            <w:r>
+              <w:rPr>
+                <w:rFonts w:cs="Times New Roman"/>
+                <w:b/>
+                <w:sz w:val="22"/>
+                <w:szCs w:val="22"/>
+              </w:rPr>
+              <w:t>t</w:t>
+            </w:r>
+            <w:r>
+              <w:rPr>
+                <w:rFonts w:cs="Times New Roman"/>
+                <w:b/>
+                <w:sz w:val="22"/>
+                <w:szCs w:val="22"/>
+              </w:rPr>
+              <w:t>rac</w:t>
             </w:r>
             <w:r>
               <w:rPr>
@@ -3758,7 +4080,15 @@
                 <w:szCs w:val="22"/>
               </w:rPr>
               <w:br/>
-              <w:t>HPE</w:t>
+            </w:r>
+            <w:r>
+              <w:rPr>
+                <w:rFonts w:cs="Times New Roman"/>
+                <w:b/>
+                <w:sz w:val="22"/>
+                <w:szCs w:val="22"/>
+              </w:rPr>
+              <w:t>JP Morgan &amp; Chase</w:t>
             </w:r>
           </w:p>
         </w:tc>
@@ -3835,16 +4165,79 @@
                 <w:sz w:val="22"/>
                 <w:szCs w:val="22"/>
               </w:rPr>
-              <w:t>Core Java, REST, RMAPI, CPP</w:t>
-            </w:r>
-            <w:r>
-              <w:rPr>
-                <w:rFonts w:cs="Times New Roman"/>
-                <w:b/>
-                <w:sz w:val="22"/>
-                <w:szCs w:val="22"/>
-              </w:rPr>
-              <w:t>, Git</w:t>
+              <w:t>Java</w:t>
+            </w:r>
+            <w:r>
+              <w:rPr>
+                <w:rFonts w:cs="Times New Roman"/>
+                <w:b/>
+                <w:sz w:val="22"/>
+                <w:szCs w:val="22"/>
+              </w:rPr>
+              <w:t xml:space="preserve">8, Spring Boot, Microservices, Spring </w:t>
+            </w:r>
+            <w:r>
+              <w:rPr>
+                <w:rFonts w:cs="Times New Roman"/>
+                <w:b/>
+                <w:sz w:val="22"/>
+                <w:szCs w:val="22"/>
+              </w:rPr>
+              <w:t>REST,</w:t>
+            </w:r>
+            <w:r>
+              <w:rPr>
+                <w:rFonts w:cs="Times New Roman"/>
+                <w:b/>
+                <w:sz w:val="22"/>
+                <w:szCs w:val="22"/>
+              </w:rPr>
+              <w:t xml:space="preserve"> Angular 5</w:t>
+            </w:r>
+            <w:r>
+              <w:rPr>
+                <w:rFonts w:cs="Times New Roman"/>
+                <w:b/>
+                <w:sz w:val="22"/>
+                <w:szCs w:val="22"/>
+              </w:rPr>
+              <w:t xml:space="preserve">, </w:t>
+            </w:r>
+            <w:r>
+              <w:rPr>
+                <w:rFonts w:cs="Times New Roman"/>
+                <w:b/>
+                <w:sz w:val="22"/>
+                <w:szCs w:val="22"/>
+              </w:rPr>
+              <w:t>JPA,</w:t>
+            </w:r>
+            <w:r>
+              <w:rPr>
+                <w:rFonts w:cs="Times New Roman"/>
+                <w:b/>
+                <w:sz w:val="22"/>
+                <w:szCs w:val="22"/>
+              </w:rPr>
+              <w:t xml:space="preserve"> </w:t>
+            </w:r>
+            <w:r>
+              <w:rPr>
+                <w:rFonts w:cs="Times New Roman"/>
+                <w:b/>
+                <w:sz w:val="22"/>
+                <w:szCs w:val="22"/>
+              </w:rPr>
+              <w:t xml:space="preserve">Mockito, </w:t>
+            </w:r>
+            <w:r>
+              <w:rPr>
+                <w:rFonts w:cs="Times New Roman"/>
+                <w:b/>
+                <w:sz w:val="22"/>
+                <w:szCs w:val="22"/>
+              </w:rPr>
+              <w:t>Thymeleaf, Javascript</w:t>
             </w:r>
           </w:p>
         </w:tc>
@@ -3930,34 +4323,16 @@
                 <w:sz w:val="22"/>
                 <w:szCs w:val="22"/>
               </w:rPr>
-              <w:t>Backend Develop</w:t>
-            </w:r>
-            <w:r>
-              <w:rPr>
-                <w:rFonts w:cs="Times New Roman"/>
-                <w:b/>
-                <w:sz w:val="22"/>
-                <w:szCs w:val="22"/>
-              </w:rPr>
-              <w:t>e</w:t>
-            </w:r>
-            <w:r>
-              <w:rPr>
-                <w:rFonts w:cs="Times New Roman"/>
-                <w:b/>
-                <w:sz w:val="22"/>
-                <w:szCs w:val="22"/>
-              </w:rPr>
-              <w:t>r</w:t>
-            </w:r>
-            <w:r>
-              <w:rPr>
-                <w:rFonts w:cs="Times New Roman"/>
-                <w:b/>
-                <w:sz w:val="22"/>
-                <w:szCs w:val="22"/>
-              </w:rPr>
-              <w:t>.</w:t>
+              <w:t xml:space="preserve">Fullstack </w:t>
+            </w:r>
+            <w:r>
+              <w:rPr>
+                <w:rFonts w:cs="Times New Roman"/>
+                <w:b/>
+                <w:sz w:val="22"/>
+                <w:szCs w:val="22"/>
+              </w:rPr>
+              <w:t>Developer.</w:t>
             </w:r>
           </w:p>
         </w:tc>
@@ -3984,7 +4359,6 @@
                 <w:sz w:val="22"/>
                 <w:szCs w:val="22"/>
               </w:rPr>
-              <w:lastRenderedPageBreak/>
               <w:t>Duration</w:t>
             </w:r>
           </w:p>
@@ -4035,7 +4409,7 @@
                 <w:sz w:val="22"/>
                 <w:szCs w:val="22"/>
               </w:rPr>
-              <w:t>Feb</w:t>
+              <w:t>Sep</w:t>
             </w:r>
             <w:r>
               <w:rPr>
@@ -4053,7 +4427,16 @@
                 <w:sz w:val="22"/>
                 <w:szCs w:val="22"/>
               </w:rPr>
-              <w:t>9 to April 2019</w:t>
+              <w:t xml:space="preserve">9 to </w:t>
+            </w:r>
+            <w:r>
+              <w:rPr>
+                <w:rFonts w:cs="Times New Roman"/>
+                <w:b/>
+                <w:sz w:val="22"/>
+                <w:szCs w:val="22"/>
+              </w:rPr>
+              <w:t>May 2021</w:t>
             </w:r>
             <w:r>
               <w:rPr>
@@ -4120,6 +4503,756 @@
         <w:rPr>
           <w:rFonts w:cs="Times New Roman"/>
         </w:rPr>
+        <w:t xml:space="preserve">Ctrac is a system where collateral </w:t>
+      </w:r>
+      <w:proofErr w:type="gramStart"/>
+      <w:r>
+        <w:rPr>
+          <w:rFonts w:cs="Times New Roman"/>
+        </w:rPr>
+        <w:t>are</w:t>
+      </w:r>
+      <w:proofErr w:type="gramEnd"/>
+      <w:r>
+        <w:rPr>
+          <w:rFonts w:cs="Times New Roman"/>
+        </w:rPr>
+        <w:t xml:space="preserve"> being managed. It tracks the existing insurance on the collateral provided by the borrower. In case of no existing insurance, Ctrac creates one with help of third p</w:t>
+      </w:r>
+      <w:r>
+        <w:rPr>
+          <w:rFonts w:cs="Times New Roman"/>
+        </w:rPr>
+        <w:t>arty and the premium is added to the loan amount</w:t>
+      </w:r>
+      <w:r>
+        <w:rPr>
+          <w:rFonts w:cs="Times New Roman"/>
+        </w:rPr>
+        <w:t>.</w:t>
+      </w:r>
+      <w:r>
+        <w:rPr>
+          <w:rFonts w:cs="Times New Roman"/>
+        </w:rPr>
+        <w:t xml:space="preserve"> There are two types of insurances being handled – Flood and General.</w:t>
+      </w:r>
+    </w:p>
+    <w:p>
+      <w:pPr>
+        <w:jc w:val="both"/>
+        <w:rPr>
+          <w:rFonts w:cs="Times New Roman"/>
+          <w:b/>
+          <w:sz w:val="20"/>
+          <w:szCs w:val="20"/>
+        </w:rPr>
+      </w:pPr>
+    </w:p>
+    <w:p>
+      <w:pPr>
+        <w:spacing w:line="276" w:lineRule="auto"/>
+        <w:rPr>
+          <w:rFonts w:cs="Times New Roman"/>
+          <w:b/>
+          <w:sz w:val="20"/>
+          <w:szCs w:val="20"/>
+        </w:rPr>
+      </w:pPr>
+      <w:r>
+        <w:rPr>
+          <w:rFonts w:cs="Times New Roman"/>
+          <w:b/>
+          <w:sz w:val="22"/>
+          <w:szCs w:val="22"/>
+        </w:rPr>
+        <w:t>Responsibilities:</w:t>
+      </w:r>
+    </w:p>
+    <w:p>
+      <w:pPr>
+        <w:numPr>
+          <w:ilvl w:val="0"/>
+          <w:numId w:val="28"/>
+        </w:numPr>
+        <w:suppressAutoHyphens w:val="0"/>
+        <w:rPr>
+          <w:rFonts w:cs="Times New Roman"/>
+        </w:rPr>
+      </w:pPr>
+      <w:r>
+        <w:rPr>
+          <w:rFonts w:cs="Times New Roman"/>
+        </w:rPr>
+        <w:t>End to end development for a given requirement</w:t>
+      </w:r>
+      <w:r>
+        <w:rPr>
+          <w:rFonts w:cs="Times New Roman"/>
+        </w:rPr>
+        <w:t>.</w:t>
+      </w:r>
+    </w:p>
+    <w:p>
+      <w:pPr>
+        <w:numPr>
+          <w:ilvl w:val="0"/>
+          <w:numId w:val="28"/>
+        </w:numPr>
+        <w:suppressAutoHyphens w:val="0"/>
+        <w:rPr>
+          <w:rFonts w:cs="Times New Roman"/>
+        </w:rPr>
+      </w:pPr>
+      <w:r>
+        <w:rPr>
+          <w:rFonts w:cs="Times New Roman"/>
+        </w:rPr>
+        <w:t>Production and UAT bug fixes</w:t>
+      </w:r>
+      <w:r>
+        <w:rPr>
+          <w:rFonts w:cs="Times New Roman"/>
+        </w:rPr>
+        <w:t>.</w:t>
+      </w:r>
+    </w:p>
+    <w:p>
+      <w:pPr>
+        <w:numPr>
+          <w:ilvl w:val="0"/>
+          <w:numId w:val="28"/>
+        </w:numPr>
+        <w:suppressAutoHyphens w:val="0"/>
+        <w:rPr>
+          <w:rFonts w:cs="Times New Roman"/>
+        </w:rPr>
+      </w:pPr>
+      <w:r>
+        <w:rPr>
+          <w:rFonts w:cs="Times New Roman"/>
+        </w:rPr>
+        <w:t>Backup for production support</w:t>
+      </w:r>
+      <w:r>
+        <w:rPr>
+          <w:rFonts w:cs="Times New Roman"/>
+        </w:rPr>
+        <w:t>.</w:t>
+      </w:r>
+    </w:p>
+    <w:p>
+      <w:pPr>
+        <w:numPr>
+          <w:ilvl w:val="0"/>
+          <w:numId w:val="28"/>
+        </w:numPr>
+        <w:suppressAutoHyphens w:val="0"/>
+        <w:rPr>
+          <w:rFonts w:cs="Times New Roman"/>
+        </w:rPr>
+      </w:pPr>
+      <w:r>
+        <w:rPr>
+          <w:rFonts w:cs="Times New Roman"/>
+        </w:rPr>
+        <w:t>Demo to the product owner team for stories or bugs.</w:t>
+      </w:r>
+    </w:p>
+    <w:p>
+      <w:pPr>
+        <w:numPr>
+          <w:ilvl w:val="0"/>
+          <w:numId w:val="28"/>
+        </w:numPr>
+        <w:suppressAutoHyphens w:val="0"/>
+        <w:rPr>
+          <w:rFonts w:cs="Times New Roman"/>
+        </w:rPr>
+      </w:pPr>
+      <w:r>
+        <w:rPr>
+          <w:rFonts w:cs="Times New Roman"/>
+        </w:rPr>
+        <w:t>Performance tuning.</w:t>
+      </w:r>
+    </w:p>
+    <w:p>
+      <w:pPr>
+        <w:spacing w:line="360" w:lineRule="auto"/>
+        <w:rPr>
+          <w:rFonts w:cs="Times New Roman"/>
+          <w:sz w:val="22"/>
+          <w:szCs w:val="22"/>
+        </w:rPr>
+      </w:pPr>
+    </w:p>
+    <w:p>
+      <w:pPr>
+        <w:spacing w:line="360" w:lineRule="auto"/>
+        <w:rPr>
+          <w:rFonts w:cs="Times New Roman"/>
+          <w:sz w:val="22"/>
+          <w:szCs w:val="22"/>
+        </w:rPr>
+      </w:pPr>
+    </w:p>
+    <w:tbl>
+      <w:tblPr>
+        <w:tblW w:w="0" w:type="auto"/>
+        <w:tblBorders>
+          <w:bottom w:val="thickThinSmallGap" w:sz="18" w:space="0" w:color="auto"/>
+        </w:tblBorders>
+        <w:shd w:val="clear" w:color="auto" w:fill="FFFFFF"/>
+        <w:tblLook w:val="0000" w:firstRow="0" w:lastRow="0" w:firstColumn="0" w:lastColumn="0" w:noHBand="0" w:noVBand="0"/>
+      </w:tblPr>
+      <w:tblGrid>
+        <w:gridCol w:w="9180"/>
+      </w:tblGrid>
+      <w:tr>
+        <w:tc>
+          <w:tcPr>
+            <w:tcW w:w="9180" w:type="dxa"/>
+            <w:shd w:val="clear" w:color="auto" w:fill="FFFFFF"/>
+          </w:tcPr>
+          <w:p>
+            <w:pPr>
+              <w:spacing w:line="276" w:lineRule="auto"/>
+              <w:rPr>
+                <w:rFonts w:cs="Times New Roman"/>
+                <w:b/>
+              </w:rPr>
+            </w:pPr>
+            <w:r>
+              <w:rPr>
+                <w:rFonts w:cs="Times New Roman"/>
+                <w:b/>
+              </w:rPr>
+              <w:t xml:space="preserve">Project </w:t>
+            </w:r>
+            <w:r>
+              <w:rPr>
+                <w:rFonts w:cs="Times New Roman"/>
+                <w:b/>
+              </w:rPr>
+              <w:t>5</w:t>
+            </w:r>
+          </w:p>
+        </w:tc>
+      </w:tr>
+    </w:tbl>
+    <w:p>
+      <w:pPr>
+        <w:rPr>
+          <w:rFonts w:cs="Times New Roman"/>
+          <w:b/>
+          <w:sz w:val="20"/>
+          <w:szCs w:val="20"/>
+        </w:rPr>
+      </w:pPr>
+    </w:p>
+    <w:tbl>
+      <w:tblPr>
+        <w:tblStyle w:val="TableGrid"/>
+        <w:tblW w:w="0" w:type="auto"/>
+        <w:tblBorders>
+          <w:top w:val="none" w:sz="0" w:space="0" w:color="auto"/>
+          <w:left w:val="none" w:sz="0" w:space="0" w:color="auto"/>
+          <w:bottom w:val="none" w:sz="0" w:space="0" w:color="auto"/>
+          <w:right w:val="none" w:sz="0" w:space="0" w:color="auto"/>
+          <w:insideH w:val="none" w:sz="0" w:space="0" w:color="auto"/>
+          <w:insideV w:val="none" w:sz="0" w:space="0" w:color="auto"/>
+        </w:tblBorders>
+        <w:tblLook w:val="0000" w:firstRow="0" w:lastRow="0" w:firstColumn="0" w:lastColumn="0" w:noHBand="0" w:noVBand="0"/>
+      </w:tblPr>
+      <w:tblGrid>
+        <w:gridCol w:w="1728"/>
+        <w:gridCol w:w="360"/>
+        <w:gridCol w:w="7175"/>
+      </w:tblGrid>
+      <w:tr>
+        <w:tc>
+          <w:tcPr>
+            <w:tcW w:w="1728" w:type="dxa"/>
+          </w:tcPr>
+          <w:p>
+            <w:pPr>
+              <w:spacing w:line="276" w:lineRule="auto"/>
+              <w:rPr>
+                <w:rFonts w:cs="Times New Roman"/>
+                <w:b/>
+                <w:sz w:val="22"/>
+                <w:szCs w:val="22"/>
+              </w:rPr>
+            </w:pPr>
+            <w:r>
+              <w:rPr>
+                <w:rFonts w:cs="Times New Roman"/>
+                <w:b/>
+                <w:sz w:val="22"/>
+                <w:szCs w:val="22"/>
+              </w:rPr>
+              <w:t>Project Title</w:t>
+            </w:r>
+          </w:p>
+          <w:p>
+            <w:pPr>
+              <w:spacing w:line="276" w:lineRule="auto"/>
+              <w:rPr>
+                <w:rFonts w:cs="Times New Roman"/>
+                <w:b/>
+                <w:sz w:val="22"/>
+                <w:szCs w:val="22"/>
+              </w:rPr>
+            </w:pPr>
+            <w:r>
+              <w:rPr>
+                <w:rFonts w:cs="Times New Roman"/>
+                <w:b/>
+                <w:sz w:val="22"/>
+                <w:szCs w:val="22"/>
+              </w:rPr>
+              <w:t>Client</w:t>
+            </w:r>
+          </w:p>
+        </w:tc>
+        <w:tc>
+          <w:tcPr>
+            <w:tcW w:w="360" w:type="dxa"/>
+          </w:tcPr>
+          <w:p>
+            <w:pPr>
+              <w:spacing w:line="276" w:lineRule="auto"/>
+              <w:rPr>
+                <w:rFonts w:cs="Times New Roman"/>
+                <w:b/>
+                <w:sz w:val="22"/>
+                <w:szCs w:val="22"/>
+              </w:rPr>
+            </w:pPr>
+            <w:r>
+              <w:rPr>
+                <w:rFonts w:cs="Times New Roman"/>
+                <w:b/>
+                <w:sz w:val="22"/>
+                <w:szCs w:val="22"/>
+              </w:rPr>
+              <w:t>:</w:t>
+            </w:r>
+          </w:p>
+          <w:p>
+            <w:pPr>
+              <w:spacing w:line="276" w:lineRule="auto"/>
+              <w:rPr>
+                <w:rFonts w:cs="Times New Roman"/>
+                <w:b/>
+                <w:sz w:val="22"/>
+                <w:szCs w:val="22"/>
+              </w:rPr>
+            </w:pPr>
+            <w:r>
+              <w:rPr>
+                <w:rFonts w:cs="Times New Roman"/>
+                <w:b/>
+                <w:sz w:val="22"/>
+                <w:szCs w:val="22"/>
+              </w:rPr>
+              <w:t>:</w:t>
+            </w:r>
+          </w:p>
+        </w:tc>
+        <w:tc>
+          <w:tcPr>
+            <w:tcW w:w="7175" w:type="dxa"/>
+          </w:tcPr>
+          <w:p>
+            <w:pPr>
+              <w:spacing w:line="276" w:lineRule="auto"/>
+              <w:rPr>
+                <w:rFonts w:cs="Times New Roman"/>
+                <w:b/>
+                <w:sz w:val="22"/>
+                <w:szCs w:val="22"/>
+              </w:rPr>
+            </w:pPr>
+            <w:r>
+              <w:rPr>
+                <w:rFonts w:cs="Times New Roman"/>
+                <w:b/>
+                <w:sz w:val="22"/>
+                <w:szCs w:val="22"/>
+              </w:rPr>
+              <w:t>C-Track</w:t>
+            </w:r>
+            <w:r>
+              <w:rPr>
+                <w:rFonts w:cs="Times New Roman"/>
+                <w:b/>
+                <w:sz w:val="22"/>
+                <w:szCs w:val="22"/>
+              </w:rPr>
+              <w:br/>
+              <w:t>HPE</w:t>
+            </w:r>
+          </w:p>
+        </w:tc>
+      </w:tr>
+      <w:tr>
+        <w:tc>
+          <w:tcPr>
+            <w:tcW w:w="1728" w:type="dxa"/>
+          </w:tcPr>
+          <w:p>
+            <w:pPr>
+              <w:spacing w:line="276" w:lineRule="auto"/>
+              <w:rPr>
+                <w:rFonts w:cs="Times New Roman"/>
+                <w:b/>
+                <w:sz w:val="22"/>
+                <w:szCs w:val="22"/>
+              </w:rPr>
+            </w:pPr>
+            <w:r>
+              <w:rPr>
+                <w:rFonts w:cs="Times New Roman"/>
+                <w:b/>
+                <w:sz w:val="22"/>
+                <w:szCs w:val="22"/>
+              </w:rPr>
+              <w:t>Environment</w:t>
+            </w:r>
+          </w:p>
+        </w:tc>
+        <w:tc>
+          <w:tcPr>
+            <w:tcW w:w="360" w:type="dxa"/>
+          </w:tcPr>
+          <w:p>
+            <w:pPr>
+              <w:spacing w:line="276" w:lineRule="auto"/>
+              <w:rPr>
+                <w:rFonts w:cs="Times New Roman"/>
+                <w:b/>
+                <w:sz w:val="22"/>
+                <w:szCs w:val="22"/>
+              </w:rPr>
+            </w:pPr>
+            <w:r>
+              <w:rPr>
+                <w:rFonts w:cs="Times New Roman"/>
+                <w:b/>
+                <w:sz w:val="22"/>
+                <w:szCs w:val="22"/>
+              </w:rPr>
+              <w:t>:</w:t>
+            </w:r>
+          </w:p>
+        </w:tc>
+        <w:tc>
+          <w:tcPr>
+            <w:tcW w:w="7175" w:type="dxa"/>
+          </w:tcPr>
+          <w:p>
+            <w:pPr>
+              <w:spacing w:line="276" w:lineRule="auto"/>
+              <w:rPr>
+                <w:rFonts w:cs="Times New Roman"/>
+                <w:b/>
+                <w:sz w:val="22"/>
+                <w:szCs w:val="22"/>
+              </w:rPr>
+            </w:pPr>
+            <w:r>
+              <w:rPr>
+                <w:rFonts w:cs="Times New Roman"/>
+                <w:b/>
+                <w:sz w:val="22"/>
+                <w:szCs w:val="22"/>
+              </w:rPr>
+              <w:t>Core Java, REST, RMAPI, CPP</w:t>
+            </w:r>
+            <w:r>
+              <w:rPr>
+                <w:rFonts w:cs="Times New Roman"/>
+                <w:b/>
+                <w:sz w:val="22"/>
+                <w:szCs w:val="22"/>
+              </w:rPr>
+              <w:t>, Git</w:t>
+            </w:r>
+          </w:p>
+        </w:tc>
+      </w:tr>
+      <w:tr>
+        <w:tc>
+          <w:tcPr>
+            <w:tcW w:w="1728" w:type="dxa"/>
+          </w:tcPr>
+          <w:p>
+            <w:pPr>
+              <w:spacing w:line="276" w:lineRule="auto"/>
+              <w:rPr>
+                <w:rFonts w:cs="Times New Roman"/>
+                <w:b/>
+                <w:sz w:val="22"/>
+                <w:szCs w:val="22"/>
+              </w:rPr>
+            </w:pPr>
+            <w:r>
+              <w:rPr>
+                <w:rFonts w:cs="Times New Roman"/>
+                <w:b/>
+                <w:sz w:val="22"/>
+                <w:szCs w:val="22"/>
+              </w:rPr>
+              <w:t>Role</w:t>
+            </w:r>
+          </w:p>
+        </w:tc>
+        <w:tc>
+          <w:tcPr>
+            <w:tcW w:w="360" w:type="dxa"/>
+          </w:tcPr>
+          <w:p>
+            <w:pPr>
+              <w:spacing w:line="276" w:lineRule="auto"/>
+              <w:rPr>
+                <w:rFonts w:cs="Times New Roman"/>
+                <w:b/>
+                <w:sz w:val="22"/>
+                <w:szCs w:val="22"/>
+              </w:rPr>
+            </w:pPr>
+            <w:r>
+              <w:rPr>
+                <w:rFonts w:cs="Times New Roman"/>
+                <w:b/>
+                <w:sz w:val="22"/>
+                <w:szCs w:val="22"/>
+              </w:rPr>
+              <w:t>:</w:t>
+            </w:r>
+          </w:p>
+        </w:tc>
+        <w:tc>
+          <w:tcPr>
+            <w:tcW w:w="7175" w:type="dxa"/>
+          </w:tcPr>
+          <w:p>
+            <w:pPr>
+              <w:spacing w:line="276" w:lineRule="auto"/>
+              <w:rPr>
+                <w:rFonts w:cs="Times New Roman"/>
+                <w:b/>
+                <w:sz w:val="22"/>
+                <w:szCs w:val="22"/>
+              </w:rPr>
+            </w:pPr>
+            <w:r>
+              <w:rPr>
+                <w:rFonts w:cs="Times New Roman"/>
+                <w:b/>
+                <w:sz w:val="22"/>
+                <w:szCs w:val="22"/>
+              </w:rPr>
+              <w:t xml:space="preserve">Java </w:t>
+            </w:r>
+            <w:r>
+              <w:rPr>
+                <w:rFonts w:cs="Times New Roman"/>
+                <w:b/>
+                <w:sz w:val="22"/>
+                <w:szCs w:val="22"/>
+              </w:rPr>
+              <w:t>Backend Develop</w:t>
+            </w:r>
+            <w:r>
+              <w:rPr>
+                <w:rFonts w:cs="Times New Roman"/>
+                <w:b/>
+                <w:sz w:val="22"/>
+                <w:szCs w:val="22"/>
+              </w:rPr>
+              <w:t>e</w:t>
+            </w:r>
+            <w:r>
+              <w:rPr>
+                <w:rFonts w:cs="Times New Roman"/>
+                <w:b/>
+                <w:sz w:val="22"/>
+                <w:szCs w:val="22"/>
+              </w:rPr>
+              <w:t>r</w:t>
+            </w:r>
+            <w:r>
+              <w:rPr>
+                <w:rFonts w:cs="Times New Roman"/>
+                <w:b/>
+                <w:sz w:val="22"/>
+                <w:szCs w:val="22"/>
+              </w:rPr>
+              <w:t>.</w:t>
+            </w:r>
+          </w:p>
+        </w:tc>
+      </w:tr>
+      <w:tr>
+        <w:tc>
+          <w:tcPr>
+            <w:tcW w:w="1728" w:type="dxa"/>
+          </w:tcPr>
+          <w:p>
+            <w:pPr>
+              <w:spacing w:line="276" w:lineRule="auto"/>
+              <w:rPr>
+                <w:rFonts w:cs="Times New Roman"/>
+                <w:b/>
+                <w:sz w:val="22"/>
+                <w:szCs w:val="22"/>
+              </w:rPr>
+            </w:pPr>
+            <w:r>
+              <w:rPr>
+                <w:rFonts w:cs="Times New Roman"/>
+                <w:b/>
+                <w:sz w:val="22"/>
+                <w:szCs w:val="22"/>
+              </w:rPr>
+              <w:t>Duration</w:t>
+            </w:r>
+          </w:p>
+        </w:tc>
+        <w:tc>
+          <w:tcPr>
+            <w:tcW w:w="360" w:type="dxa"/>
+          </w:tcPr>
+          <w:p>
+            <w:pPr>
+              <w:spacing w:line="276" w:lineRule="auto"/>
+              <w:rPr>
+                <w:rFonts w:cs="Times New Roman"/>
+                <w:b/>
+                <w:sz w:val="22"/>
+                <w:szCs w:val="22"/>
+              </w:rPr>
+            </w:pPr>
+            <w:r>
+              <w:rPr>
+                <w:rFonts w:cs="Times New Roman"/>
+                <w:b/>
+                <w:sz w:val="22"/>
+                <w:szCs w:val="22"/>
+              </w:rPr>
+              <w:t xml:space="preserve">: </w:t>
+            </w:r>
+          </w:p>
+        </w:tc>
+        <w:tc>
+          <w:tcPr>
+            <w:tcW w:w="7175" w:type="dxa"/>
+          </w:tcPr>
+          <w:p>
+            <w:pPr>
+              <w:spacing w:line="276" w:lineRule="auto"/>
+              <w:rPr>
+                <w:rFonts w:cs="Times New Roman"/>
+                <w:b/>
+                <w:sz w:val="22"/>
+                <w:szCs w:val="22"/>
+              </w:rPr>
+            </w:pPr>
+            <w:r>
+              <w:rPr>
+                <w:rFonts w:cs="Times New Roman"/>
+                <w:b/>
+                <w:sz w:val="22"/>
+                <w:szCs w:val="22"/>
+              </w:rPr>
+              <w:t>Feb</w:t>
+            </w:r>
+            <w:r>
+              <w:rPr>
+                <w:rFonts w:cs="Times New Roman"/>
+                <w:b/>
+                <w:sz w:val="22"/>
+                <w:szCs w:val="22"/>
+              </w:rPr>
+              <w:t xml:space="preserve"> 201</w:t>
+            </w:r>
+            <w:r>
+              <w:rPr>
+                <w:rFonts w:cs="Times New Roman"/>
+                <w:b/>
+                <w:sz w:val="22"/>
+                <w:szCs w:val="22"/>
+              </w:rPr>
+              <w:t>9 to April 2019</w:t>
+            </w:r>
+            <w:r>
+              <w:rPr>
+                <w:rFonts w:cs="Times New Roman"/>
+                <w:b/>
+                <w:sz w:val="22"/>
+                <w:szCs w:val="22"/>
+              </w:rPr>
+              <w:t>.</w:t>
+            </w:r>
+          </w:p>
+        </w:tc>
+      </w:tr>
+    </w:tbl>
+    <w:p>
+      <w:pPr>
+        <w:rPr>
+          <w:rFonts w:cs="Times New Roman"/>
+          <w:b/>
+          <w:sz w:val="20"/>
+          <w:szCs w:val="20"/>
+        </w:rPr>
+      </w:pPr>
+    </w:p>
+    <w:p>
+      <w:pPr>
+        <w:rPr>
+          <w:rFonts w:cs="Times New Roman"/>
+          <w:b/>
+          <w:sz w:val="20"/>
+          <w:szCs w:val="20"/>
+        </w:rPr>
+      </w:pPr>
+    </w:p>
+    <w:p>
+      <w:pPr>
+        <w:spacing w:line="276" w:lineRule="auto"/>
+        <w:rPr>
+          <w:rFonts w:cs="Times New Roman"/>
+          <w:sz w:val="20"/>
+          <w:szCs w:val="20"/>
+        </w:rPr>
+      </w:pPr>
+      <w:r>
+        <w:rPr>
+          <w:rFonts w:cs="Times New Roman"/>
+          <w:b/>
+          <w:sz w:val="22"/>
+          <w:szCs w:val="22"/>
+        </w:rPr>
+        <w:t>Description:</w:t>
+      </w:r>
+    </w:p>
+    <w:p>
+      <w:pPr>
+        <w:suppressAutoHyphens w:val="0"/>
+        <w:ind w:firstLine="720"/>
+        <w:jc w:val="both"/>
+        <w:rPr>
+          <w:rFonts w:cs="Times New Roman"/>
+        </w:rPr>
+      </w:pPr>
+      <w:r>
+        <w:rPr>
+          <w:rFonts w:cs="Times New Roman"/>
+        </w:rPr>
         <w:t>This project is dedicated for HP</w:t>
       </w:r>
       <w:r>
@@ -4138,7 +5271,21 @@
         <w:rPr>
           <w:rFonts w:cs="Times New Roman"/>
         </w:rPr>
-        <w:t xml:space="preserve"> The information is further send to the next system for raising ticket and resolving the issue.</w:t>
+        <w:t xml:space="preserve"> The information is further </w:t>
+      </w:r>
+      <w:proofErr w:type="gramStart"/>
+      <w:r>
+        <w:rPr>
+          <w:rFonts w:cs="Times New Roman"/>
+        </w:rPr>
+        <w:t>send</w:t>
+      </w:r>
+      <w:proofErr w:type="gramEnd"/>
+      <w:r>
+        <w:rPr>
+          <w:rFonts w:cs="Times New Roman"/>
+        </w:rPr>
+        <w:t xml:space="preserve"> to the next system for raising ticket and resolving the issue.</w:t>
       </w:r>
     </w:p>
     <w:p>
@@ -4619,6 +5766,7 @@
                       <w:sz w:val="22"/>
                       <w:szCs w:val="22"/>
                     </w:rPr>
+                    <w:lastRenderedPageBreak/>
                     <w:t>Role</w:t>
                   </w:r>
                 </w:p>
@@ -5479,14 +6627,7 @@
         <w:rPr>
           <w:rFonts w:cs="Times New Roman"/>
         </w:rPr>
-        <w:t xml:space="preserve"> on the marketing of the platform for online shopping of various products by various merchants. ECC and ECC manager use this project to create a Layout, then Format, then Placement. Placement is booked for the merchant and then the creative is submitted. </w:t>
-      </w:r>
-      <w:r>
-        <w:rPr>
-          <w:rFonts w:cs="Times New Roman"/>
-        </w:rPr>
-        <w:lastRenderedPageBreak/>
-        <w:t>Based on the distribution period, the Ad will be displayed in the mall so that any customer can view the Ad and purchase the item online.</w:t>
+        <w:t xml:space="preserve"> on the marketing of the platform for online shopping of various products by various merchants. ECC and ECC manager use this project to create a Layout, then Format, then Placement. Placement is booked for the merchant and then the creative is submitted. Based on the distribution period, the Ad will be displayed in the mall so that any customer can view the Ad and purchase the item online.</w:t>
       </w:r>
     </w:p>
     <w:p>
@@ -6084,6 +7225,7 @@
                 <w:sz w:val="22"/>
                 <w:szCs w:val="22"/>
               </w:rPr>
+              <w:lastRenderedPageBreak/>
               <w:t>Role</w:t>
             </w:r>
           </w:p>
@@ -6296,7 +7438,21 @@
         <w:rPr>
           <w:rFonts w:cs="Times New Roman"/>
         </w:rPr>
-        <w:t>APC (Alpha Payment Cloud) is a payment gateway platform that enables users to make secure payments on Web through credit card, debit card, mobile wallet or prepaid cash cards. Project can be classified into two major modules and is namely Web Portal and OLTP(Online Transaction Processing).</w:t>
+        <w:t xml:space="preserve">APC (Alpha Payment Cloud) is a payment gateway platform that enables users to make secure payments on Web through credit card, debit card, mobile wallet or prepaid cash cards. Project can be classified into two major modules and is namely Web Portal and </w:t>
+      </w:r>
+      <w:proofErr w:type="gramStart"/>
+      <w:r>
+        <w:rPr>
+          <w:rFonts w:cs="Times New Roman"/>
+        </w:rPr>
+        <w:t>OLTP(</w:t>
+      </w:r>
+      <w:proofErr w:type="gramEnd"/>
+      <w:r>
+        <w:rPr>
+          <w:rFonts w:cs="Times New Roman"/>
+        </w:rPr>
+        <w:t>Online Transaction Processing).</w:t>
       </w:r>
       <w:r>
         <w:rPr>
@@ -7138,7 +8294,21 @@
         <w:rPr>
           <w:rFonts w:cs="Times New Roman"/>
         </w:rPr>
-        <w:t>APC (Alpha Payment Cloud) is a payment gateway platform that enables users to make secure payments on Web through credit card, debit card, mobile wallet or prepaid cash cards. Project can be classified into two major modules and is namely Web Portal and OLTP(Online Transaction Processing).</w:t>
+        <w:t xml:space="preserve">APC (Alpha Payment Cloud) is a payment gateway platform that enables users to make secure payments on Web through credit card, debit card, mobile wallet or prepaid cash cards. Project can be classified into two major modules and is namely Web Portal and </w:t>
+      </w:r>
+      <w:proofErr w:type="gramStart"/>
+      <w:r>
+        <w:rPr>
+          <w:rFonts w:cs="Times New Roman"/>
+        </w:rPr>
+        <w:t>OLTP(</w:t>
+      </w:r>
+      <w:proofErr w:type="gramEnd"/>
+      <w:r>
+        <w:rPr>
+          <w:rFonts w:cs="Times New Roman"/>
+        </w:rPr>
+        <w:t>Online Transaction Processing).</w:t>
       </w:r>
       <w:r>
         <w:rPr>
@@ -7405,23 +8575,6 @@
         </w:rPr>
         <w:t>Used SVN for code back up.</w:t>
       </w:r>
-    </w:p>
-    <w:p>
-      <w:pPr>
-        <w:suppressAutoHyphens w:val="0"/>
-        <w:rPr>
-          <w:rFonts w:cs="Times New Roman"/>
-        </w:rPr>
-      </w:pPr>
-    </w:p>
-    <w:p>
-      <w:pPr>
-        <w:suppressAutoHyphens w:val="0"/>
-        <w:ind w:left="720"/>
-        <w:rPr>
-          <w:rFonts w:cs="Times New Roman"/>
-        </w:rPr>
-      </w:pPr>
     </w:p>
     <w:sectPr>
       <w:footnotePr>
@@ -7437,7 +8590,7 @@
 </file>
 
 <file path=word/endnotes.xml><?xml version="1.0" encoding="utf-8"?>
-<w:endnotes xmlns:wpc="http://schemas.microsoft.com/office/word/2010/wordprocessingCanvas" xmlns:cx="http://schemas.microsoft.com/office/drawing/2014/chartex" xmlns:cx1="http://schemas.microsoft.com/office/drawing/2015/9/8/chartex" xmlns:mc="http://schemas.openxmlformats.org/markup-compatibility/2006" xmlns:o="urn:schemas-microsoft-com:office:office" xmlns:r="http://schemas.openxmlformats.org/officeDocument/2006/relationships" xmlns:m="http://schemas.openxmlformats.org/officeDocument/2006/math" xmlns:v="urn:schemas-microsoft-com:vml" xmlns:wp14="http://schemas.microsoft.com/office/word/2010/wordprocessingDrawing" xmlns:wp="http://schemas.openxmlformats.org/drawingml/2006/wordprocessingDrawing" xmlns:w10="urn:schemas-microsoft-com:office:word" xmlns:w="http://schemas.openxmlformats.org/wordprocessingml/2006/main" xmlns:w14="http://schemas.microsoft.com/office/word/2010/wordml" xmlns:w15="http://schemas.microsoft.com/office/word/2012/wordml" xmlns:w16se="http://schemas.microsoft.com/office/word/2015/wordml/symex" xmlns:wpg="http://schemas.microsoft.com/office/word/2010/wordprocessingGroup" xmlns:wpi="http://schemas.microsoft.com/office/word/2010/wordprocessingInk" xmlns:wne="http://schemas.microsoft.com/office/word/2006/wordml" xmlns:wps="http://schemas.microsoft.com/office/word/2010/wordprocessingShape" mc:Ignorable="w14 w15 w16se wp14">
+<w:endnotes xmlns:wpc="http://schemas.microsoft.com/office/word/2010/wordprocessingCanvas" xmlns:cx="http://schemas.microsoft.com/office/drawing/2014/chartex" xmlns:cx1="http://schemas.microsoft.com/office/drawing/2015/9/8/chartex" xmlns:cx2="http://schemas.microsoft.com/office/drawing/2015/10/21/chartex" xmlns:cx3="http://schemas.microsoft.com/office/drawing/2016/5/9/chartex" xmlns:cx4="http://schemas.microsoft.com/office/drawing/2016/5/10/chartex" xmlns:cx5="http://schemas.microsoft.com/office/drawing/2016/5/11/chartex" xmlns:cx6="http://schemas.microsoft.com/office/drawing/2016/5/12/chartex" xmlns:cx7="http://schemas.microsoft.com/office/drawing/2016/5/13/chartex" xmlns:cx8="http://schemas.microsoft.com/office/drawing/2016/5/14/chartex" xmlns:mc="http://schemas.openxmlformats.org/markup-compatibility/2006" xmlns:aink="http://schemas.microsoft.com/office/drawing/2016/ink" xmlns:am3d="http://schemas.microsoft.com/office/drawing/2017/model3d" xmlns:o="urn:schemas-microsoft-com:office:office" xmlns:r="http://schemas.openxmlformats.org/officeDocument/2006/relationships" xmlns:m="http://schemas.openxmlformats.org/officeDocument/2006/math" xmlns:v="urn:schemas-microsoft-com:vml" xmlns:wp14="http://schemas.microsoft.com/office/word/2010/wordprocessingDrawing" xmlns:wp="http://schemas.openxmlformats.org/drawingml/2006/wordprocessingDrawing" xmlns:w10="urn:schemas-microsoft-com:office:word" xmlns:w="http://schemas.openxmlformats.org/wordprocessingml/2006/main" xmlns:w14="http://schemas.microsoft.com/office/word/2010/wordml" xmlns:w15="http://schemas.microsoft.com/office/word/2012/wordml" xmlns:w16cex="http://schemas.microsoft.com/office/word/2018/wordml/cex" xmlns:w16cid="http://schemas.microsoft.com/office/word/2016/wordml/cid" xmlns:w16="http://schemas.microsoft.com/office/word/2018/wordml" xmlns:w16sdtdh="http://schemas.microsoft.com/office/word/2020/wordml/sdtdatahash" xmlns:w16se="http://schemas.microsoft.com/office/word/2015/wordml/symex" xmlns:wpg="http://schemas.microsoft.com/office/word/2010/wordprocessingGroup" xmlns:wpi="http://schemas.microsoft.com/office/word/2010/wordprocessingInk" xmlns:wne="http://schemas.microsoft.com/office/word/2006/wordml" xmlns:wps="http://schemas.microsoft.com/office/word/2010/wordprocessingShape" mc:Ignorable="w14 w15 w16se w16cid w16 w16cex w16sdtdh wp14">
   <w:endnote w:type="separator" w:id="-1">
     <w:p>
       <w:r>
@@ -7456,7 +8609,7 @@
 </file>
 
 <file path=word/footnotes.xml><?xml version="1.0" encoding="utf-8"?>
-<w:footnotes xmlns:wpc="http://schemas.microsoft.com/office/word/2010/wordprocessingCanvas" xmlns:cx="http://schemas.microsoft.com/office/drawing/2014/chartex" xmlns:cx1="http://schemas.microsoft.com/office/drawing/2015/9/8/chartex" xmlns:mc="http://schemas.openxmlformats.org/markup-compatibility/2006" xmlns:o="urn:schemas-microsoft-com:office:office" xmlns:r="http://schemas.openxmlformats.org/officeDocument/2006/relationships" xmlns:m="http://schemas.openxmlformats.org/officeDocument/2006/math" xmlns:v="urn:schemas-microsoft-com:vml" xmlns:wp14="http://schemas.microsoft.com/office/word/2010/wordprocessingDrawing" xmlns:wp="http://schemas.openxmlformats.org/drawingml/2006/wordprocessingDrawing" xmlns:w10="urn:schemas-microsoft-com:office:word" xmlns:w="http://schemas.openxmlformats.org/wordprocessingml/2006/main" xmlns:w14="http://schemas.microsoft.com/office/word/2010/wordml" xmlns:w15="http://schemas.microsoft.com/office/word/2012/wordml" xmlns:w16se="http://schemas.microsoft.com/office/word/2015/wordml/symex" xmlns:wpg="http://schemas.microsoft.com/office/word/2010/wordprocessingGroup" xmlns:wpi="http://schemas.microsoft.com/office/word/2010/wordprocessingInk" xmlns:wne="http://schemas.microsoft.com/office/word/2006/wordml" xmlns:wps="http://schemas.microsoft.com/office/word/2010/wordprocessingShape" mc:Ignorable="w14 w15 w16se wp14">
+<w:footnotes xmlns:wpc="http://schemas.microsoft.com/office/word/2010/wordprocessingCanvas" xmlns:cx="http://schemas.microsoft.com/office/drawing/2014/chartex" xmlns:cx1="http://schemas.microsoft.com/office/drawing/2015/9/8/chartex" xmlns:cx2="http://schemas.microsoft.com/office/drawing/2015/10/21/chartex" xmlns:cx3="http://schemas.microsoft.com/office/drawing/2016/5/9/chartex" xmlns:cx4="http://schemas.microsoft.com/office/drawing/2016/5/10/chartex" xmlns:cx5="http://schemas.microsoft.com/office/drawing/2016/5/11/chartex" xmlns:cx6="http://schemas.microsoft.com/office/drawing/2016/5/12/chartex" xmlns:cx7="http://schemas.microsoft.com/office/drawing/2016/5/13/chartex" xmlns:cx8="http://schemas.microsoft.com/office/drawing/2016/5/14/chartex" xmlns:mc="http://schemas.openxmlformats.org/markup-compatibility/2006" xmlns:aink="http://schemas.microsoft.com/office/drawing/2016/ink" xmlns:am3d="http://schemas.microsoft.com/office/drawing/2017/model3d" xmlns:o="urn:schemas-microsoft-com:office:office" xmlns:r="http://schemas.openxmlformats.org/officeDocument/2006/relationships" xmlns:m="http://schemas.openxmlformats.org/officeDocument/2006/math" xmlns:v="urn:schemas-microsoft-com:vml" xmlns:wp14="http://schemas.microsoft.com/office/word/2010/wordprocessingDrawing" xmlns:wp="http://schemas.openxmlformats.org/drawingml/2006/wordprocessingDrawing" xmlns:w10="urn:schemas-microsoft-com:office:word" xmlns:w="http://schemas.openxmlformats.org/wordprocessingml/2006/main" xmlns:w14="http://schemas.microsoft.com/office/word/2010/wordml" xmlns:w15="http://schemas.microsoft.com/office/word/2012/wordml" xmlns:w16cex="http://schemas.microsoft.com/office/word/2018/wordml/cex" xmlns:w16cid="http://schemas.microsoft.com/office/word/2016/wordml/cid" xmlns:w16="http://schemas.microsoft.com/office/word/2018/wordml" xmlns:w16sdtdh="http://schemas.microsoft.com/office/word/2020/wordml/sdtdatahash" xmlns:w16se="http://schemas.microsoft.com/office/word/2015/wordml/symex" xmlns:wpg="http://schemas.microsoft.com/office/word/2010/wordprocessingGroup" xmlns:wpi="http://schemas.microsoft.com/office/word/2010/wordprocessingInk" xmlns:wne="http://schemas.microsoft.com/office/word/2006/wordml" xmlns:wps="http://schemas.microsoft.com/office/word/2010/wordprocessingShape" mc:Ignorable="w14 w15 w16se w16cid w16 w16cex w16sdtdh wp14">
   <w:footnote w:type="separator" w:id="-1">
     <w:p>
       <w:r>
@@ -7475,7 +8628,7 @@
 </file>
 
 <file path=word/numbering.xml><?xml version="1.0" encoding="utf-8"?>
-<w:numbering xmlns:wpc="http://schemas.microsoft.com/office/word/2010/wordprocessingCanvas" xmlns:cx="http://schemas.microsoft.com/office/drawing/2014/chartex" xmlns:cx1="http://schemas.microsoft.com/office/drawing/2015/9/8/chartex" xmlns:mc="http://schemas.openxmlformats.org/markup-compatibility/2006" xmlns:o="urn:schemas-microsoft-com:office:office" xmlns:r="http://schemas.openxmlformats.org/officeDocument/2006/relationships" xmlns:m="http://schemas.openxmlformats.org/officeDocument/2006/math" xmlns:v="urn:schemas-microsoft-com:vml" xmlns:wp14="http://schemas.microsoft.com/office/word/2010/wordprocessingDrawing" xmlns:wp="http://schemas.openxmlformats.org/drawingml/2006/wordprocessingDrawing" xmlns:w10="urn:schemas-microsoft-com:office:word" xmlns:w="http://schemas.openxmlformats.org/wordprocessingml/2006/main" xmlns:w14="http://schemas.microsoft.com/office/word/2010/wordml" xmlns:w15="http://schemas.microsoft.com/office/word/2012/wordml" xmlns:w16se="http://schemas.microsoft.com/office/word/2015/wordml/symex" xmlns:wpg="http://schemas.microsoft.com/office/word/2010/wordprocessingGroup" xmlns:wpi="http://schemas.microsoft.com/office/word/2010/wordprocessingInk" xmlns:wne="http://schemas.microsoft.com/office/word/2006/wordml" xmlns:wps="http://schemas.microsoft.com/office/word/2010/wordprocessingShape" mc:Ignorable="w14 w15 w16se wp14">
+<w:numbering xmlns:wpc="http://schemas.microsoft.com/office/word/2010/wordprocessingCanvas" xmlns:cx="http://schemas.microsoft.com/office/drawing/2014/chartex" xmlns:cx1="http://schemas.microsoft.com/office/drawing/2015/9/8/chartex" xmlns:cx2="http://schemas.microsoft.com/office/drawing/2015/10/21/chartex" xmlns:cx3="http://schemas.microsoft.com/office/drawing/2016/5/9/chartex" xmlns:cx4="http://schemas.microsoft.com/office/drawing/2016/5/10/chartex" xmlns:cx5="http://schemas.microsoft.com/office/drawing/2016/5/11/chartex" xmlns:cx6="http://schemas.microsoft.com/office/drawing/2016/5/12/chartex" xmlns:cx7="http://schemas.microsoft.com/office/drawing/2016/5/13/chartex" xmlns:cx8="http://schemas.microsoft.com/office/drawing/2016/5/14/chartex" xmlns:mc="http://schemas.openxmlformats.org/markup-compatibility/2006" xmlns:aink="http://schemas.microsoft.com/office/drawing/2016/ink" xmlns:am3d="http://schemas.microsoft.com/office/drawing/2017/model3d" xmlns:o="urn:schemas-microsoft-com:office:office" xmlns:r="http://schemas.openxmlformats.org/officeDocument/2006/relationships" xmlns:m="http://schemas.openxmlformats.org/officeDocument/2006/math" xmlns:v="urn:schemas-microsoft-com:vml" xmlns:wp14="http://schemas.microsoft.com/office/word/2010/wordprocessingDrawing" xmlns:wp="http://schemas.openxmlformats.org/drawingml/2006/wordprocessingDrawing" xmlns:w10="urn:schemas-microsoft-com:office:word" xmlns:w="http://schemas.openxmlformats.org/wordprocessingml/2006/main" xmlns:w14="http://schemas.microsoft.com/office/word/2010/wordml" xmlns:w15="http://schemas.microsoft.com/office/word/2012/wordml" xmlns:w16cex="http://schemas.microsoft.com/office/word/2018/wordml/cex" xmlns:w16cid="http://schemas.microsoft.com/office/word/2016/wordml/cid" xmlns:w16="http://schemas.microsoft.com/office/word/2018/wordml" xmlns:w16sdtdh="http://schemas.microsoft.com/office/word/2020/wordml/sdtdatahash" xmlns:w16se="http://schemas.microsoft.com/office/word/2015/wordml/symex" xmlns:wpg="http://schemas.microsoft.com/office/word/2010/wordprocessingGroup" xmlns:wpi="http://schemas.microsoft.com/office/word/2010/wordprocessingInk" xmlns:wne="http://schemas.microsoft.com/office/word/2006/wordml" xmlns:wps="http://schemas.microsoft.com/office/word/2010/wordprocessingShape" mc:Ignorable="w14 w15 w16se w16cid w16 w16cex w16sdtdh wp14">
   <w:numPicBullet w:numPicBulletId="0">
     <w:pict>
       <v:shapetype id="_x0000_t75" coordsize="21600,21600" o:spt="75" o:preferrelative="t" path="m@4@5l@4@11@9@11@9@5xe" filled="f" stroked="f">
@@ -7497,7 +8650,7 @@
         <v:path o:extrusionok="f" gradientshapeok="t" o:connecttype="rect"/>
         <o:lock v:ext="edit" aspectratio="t"/>
       </v:shapetype>
-      <v:shape id="_x0000_i1051" type="#_x0000_t75" style="width:15pt;height:11.25pt" o:bullet="t" filled="t">
+      <v:shape id="_x0000_i1441" type="#_x0000_t75" style="width:15pt;height:11.4pt" o:bullet="t" filled="t">
         <v:fill opacity="0" color2="black"/>
         <v:imagedata r:id="rId1" o:title=""/>
       </v:shape>
@@ -7505,28 +8658,28 @@
   </w:numPicBullet>
   <w:numPicBullet w:numPicBulletId="1">
     <w:pict>
-      <v:shape id="_x0000_i1052" type="#_x0000_t75" style="width:11.25pt;height:11.25pt" o:bullet="t">
+      <v:shape id="_x0000_i1442" type="#_x0000_t75" style="width:11.4pt;height:11.4pt" o:bullet="t">
         <v:imagedata r:id="rId2" o:title="mso16C3"/>
       </v:shape>
     </w:pict>
   </w:numPicBullet>
   <w:numPicBullet w:numPicBulletId="2">
     <w:pict>
-      <v:shape id="_x0000_i1053" type="#_x0000_t75" style="width:11.25pt;height:11.25pt" o:bullet="t">
+      <v:shape id="_x0000_i1443" type="#_x0000_t75" style="width:11.4pt;height:11.4pt" o:bullet="t">
         <v:imagedata r:id="rId3" o:title="BD14578_"/>
       </v:shape>
     </w:pict>
   </w:numPicBullet>
   <w:numPicBullet w:numPicBulletId="3">
     <w:pict>
-      <v:shape id="_x0000_i1054" type="#_x0000_t75" style="width:11.25pt;height:11.25pt" o:bullet="t">
+      <v:shape id="_x0000_i1444" type="#_x0000_t75" style="width:11.4pt;height:11.4pt" o:bullet="t">
         <v:imagedata r:id="rId4" o:title="BD14565_"/>
       </v:shape>
     </w:pict>
   </w:numPicBullet>
   <w:numPicBullet w:numPicBulletId="4">
     <w:pict>
-      <v:shape id="_x0000_i1055" type="#_x0000_t75" style="width:11.25pt;height:9.75pt" o:bullet="t">
+      <v:shape id="_x0000_i1445" type="#_x0000_t75" style="width:11.4pt;height:9.6pt" o:bullet="t">
         <v:imagedata r:id="rId5" o:title="BD21300_"/>
       </v:shape>
     </w:pict>
@@ -11983,7 +13136,7 @@
 </file>
 
 <file path=word/styles.xml><?xml version="1.0" encoding="utf-8"?>
-<w:styles xmlns:mc="http://schemas.openxmlformats.org/markup-compatibility/2006" xmlns:r="http://schemas.openxmlformats.org/officeDocument/2006/relationships" xmlns:w="http://schemas.openxmlformats.org/wordprocessingml/2006/main" xmlns:w14="http://schemas.microsoft.com/office/word/2010/wordml" xmlns:w15="http://schemas.microsoft.com/office/word/2012/wordml" xmlns:w16se="http://schemas.microsoft.com/office/word/2015/wordml/symex" mc:Ignorable="w14 w15 w16se">
+<w:styles xmlns:mc="http://schemas.openxmlformats.org/markup-compatibility/2006" xmlns:r="http://schemas.openxmlformats.org/officeDocument/2006/relationships" xmlns:w="http://schemas.openxmlformats.org/wordprocessingml/2006/main" xmlns:w14="http://schemas.microsoft.com/office/word/2010/wordml" xmlns:w15="http://schemas.microsoft.com/office/word/2012/wordml" xmlns:w16cex="http://schemas.microsoft.com/office/word/2018/wordml/cex" xmlns:w16cid="http://schemas.microsoft.com/office/word/2016/wordml/cid" xmlns:w16="http://schemas.microsoft.com/office/word/2018/wordml" xmlns:w16sdtdh="http://schemas.microsoft.com/office/word/2020/wordml/sdtdatahash" xmlns:w16se="http://schemas.microsoft.com/office/word/2015/wordml/symex" mc:Ignorable="w14 w15 w16se w16cid w16 w16cex w16sdtdh">
   <w:docDefaults>
     <w:rPrDefault>
       <w:rPr>
@@ -11993,7 +13146,7 @@
     </w:rPrDefault>
     <w:pPrDefault/>
   </w:docDefaults>
-  <w:latentStyles w:defLockedState="0" w:defUIPriority="0" w:defSemiHidden="0" w:defUnhideWhenUsed="0" w:defQFormat="0" w:count="371">
+  <w:latentStyles w:defLockedState="0" w:defUIPriority="0" w:defSemiHidden="0" w:defUnhideWhenUsed="0" w:defQFormat="0" w:count="376">
     <w:lsdException w:name="Normal" w:qFormat="1"/>
     <w:lsdException w:name="heading 1" w:qFormat="1"/>
     <w:lsdException w:name="heading 2" w:qFormat="1"/>
@@ -12093,7 +13246,6 @@
     <w:lsdException w:name="HTML Sample" w:semiHidden="1" w:unhideWhenUsed="1"/>
     <w:lsdException w:name="HTML Typewriter" w:semiHidden="1" w:unhideWhenUsed="1"/>
     <w:lsdException w:name="HTML Variable" w:semiHidden="1" w:unhideWhenUsed="1"/>
-    <w:lsdException w:name="Normal Table" w:semiHidden="1" w:unhideWhenUsed="1"/>
     <w:lsdException w:name="annotation subject" w:semiHidden="1" w:unhideWhenUsed="1"/>
     <w:lsdException w:name="No List" w:semiHidden="1" w:unhideWhenUsed="1"/>
     <w:lsdException w:name="Outline List 1" w:semiHidden="1" w:unhideWhenUsed="1"/>
@@ -12136,11 +13288,8 @@
     <w:lsdException w:name="Table Contemporary" w:semiHidden="1" w:unhideWhenUsed="1"/>
     <w:lsdException w:name="Table Elegant" w:semiHidden="1" w:unhideWhenUsed="1"/>
     <w:lsdException w:name="Table Professional" w:semiHidden="1" w:unhideWhenUsed="1"/>
-    <w:lsdException w:name="Table Subtle 1" w:semiHidden="1" w:unhideWhenUsed="1"/>
     <w:lsdException w:name="Table Subtle 2" w:semiHidden="1" w:unhideWhenUsed="1"/>
     <w:lsdException w:name="Table Web 1" w:semiHidden="1" w:unhideWhenUsed="1"/>
-    <w:lsdException w:name="Table Web 2" w:semiHidden="1" w:unhideWhenUsed="1"/>
-    <w:lsdException w:name="Table Web 3" w:semiHidden="1" w:unhideWhenUsed="1"/>
     <w:lsdException w:name="Balloon Text" w:semiHidden="1" w:unhideWhenUsed="1"/>
     <w:lsdException w:name="Table Theme" w:semiHidden="1" w:unhideWhenUsed="1"/>
     <w:lsdException w:name="Placeholder Text" w:semiHidden="1" w:uiPriority="99"/>
@@ -12358,6 +13507,11 @@
     <w:lsdException w:name="List Table 5 Dark Accent 6" w:uiPriority="50"/>
     <w:lsdException w:name="List Table 6 Colorful Accent 6" w:uiPriority="51"/>
     <w:lsdException w:name="List Table 7 Colorful Accent 6" w:uiPriority="52"/>
+    <w:lsdException w:name="Mention" w:semiHidden="1" w:uiPriority="99" w:unhideWhenUsed="1"/>
+    <w:lsdException w:name="Smart Hyperlink" w:semiHidden="1" w:uiPriority="99" w:unhideWhenUsed="1"/>
+    <w:lsdException w:name="Hashtag" w:semiHidden="1" w:uiPriority="99" w:unhideWhenUsed="1"/>
+    <w:lsdException w:name="Unresolved Mention" w:semiHidden="1" w:uiPriority="99" w:unhideWhenUsed="1"/>
+    <w:lsdException w:name="Smart Link" w:semiHidden="1" w:uiPriority="99" w:unhideWhenUsed="1"/>
   </w:latentStyles>
   <w:style w:type="paragraph" w:default="1" w:styleId="Normal">
     <w:name w:val="Normal"/>

</xml_diff>